<commit_message>
Update Video lesson write up.docx
</commit_message>
<xml_diff>
--- a/BusinessPlanning/Content Collection/Video lesson write up.docx
+++ b/BusinessPlanning/Content Collection/Video lesson write up.docx
@@ -3,11 +3,90 @@
 <w:document xmlns:wpc="http://schemas.microsoft.com/office/word/2010/wordprocessingCanvas" xmlns:mc="http://schemas.openxmlformats.org/markup-compatibility/2006" xmlns:o="urn:schemas-microsoft-com:office:office" xmlns:r="http://schemas.openxmlformats.org/officeDocument/2006/relationships" xmlns:m="http://schemas.openxmlformats.org/officeDocument/2006/math" xmlns:v="urn:schemas-microsoft-com:vml" xmlns:wp14="http://schemas.microsoft.com/office/word/2010/wordprocessingDrawing" xmlns:wp="http://schemas.openxmlformats.org/drawingml/2006/wordprocessingDrawing" xmlns:w10="urn:schemas-microsoft-com:office:word" xmlns:w="http://schemas.openxmlformats.org/wordprocessingml/2006/main" xmlns:w14="http://schemas.microsoft.com/office/word/2010/wordml" xmlns:wpg="http://schemas.microsoft.com/office/word/2010/wordprocessingGroup" xmlns:wpi="http://schemas.microsoft.com/office/word/2010/wordprocessingInk" xmlns:wne="http://schemas.microsoft.com/office/word/2006/wordml" xmlns:wps="http://schemas.microsoft.com/office/word/2010/wordprocessingShape" mc:Ignorable="w14 wp14">
   <w:body>
     <w:p>
-      <w:r>
+      <w:pPr>
+        <w:rPr>
+          <w:rFonts w:ascii="Arial" w:hAnsi="Arial" w:cs="Arial"/>
+          <w:b/>
+          <w:bCs/>
+          <w:u w:val="single"/>
+        </w:rPr>
+      </w:pPr>
+    </w:p>
+    <w:p>
+      <w:pPr>
+        <w:rPr>
+          <w:rFonts w:ascii="Arial" w:hAnsi="Arial" w:cs="Arial"/>
+          <w:b/>
+          <w:bCs/>
+          <w:u w:val="single"/>
+        </w:rPr>
+      </w:pPr>
+    </w:p>
+    <w:p>
+      <w:pPr>
+        <w:rPr>
+          <w:rFonts w:ascii="Arial" w:hAnsi="Arial" w:cs="Arial"/>
+          <w:b/>
+          <w:bCs/>
+          <w:u w:val="single"/>
+        </w:rPr>
+      </w:pPr>
+      <w:r>
+        <w:rPr>
+          <w:rFonts w:ascii="Arial" w:hAnsi="Arial" w:cs="Arial"/>
+          <w:b/>
+          <w:bCs/>
+          <w:u w:val="single"/>
+        </w:rPr>
         <w:t>Video lesson write up</w:t>
       </w:r>
     </w:p>
-    <w:p/>
+    <w:p>
+      <w:pPr>
+        <w:jc w:val="both"/>
+        <w:rPr>
+          <w:rFonts w:ascii="Arial" w:hAnsi="Arial" w:cs="Arial"/>
+          <w:b/>
+          <w:bCs/>
+          <w:szCs w:val="22"/>
+          <w:u w:val="single"/>
+        </w:rPr>
+      </w:pPr>
+    </w:p>
+    <w:p>
+      <w:pPr>
+        <w:jc w:val="both"/>
+        <w:rPr>
+          <w:rFonts w:ascii="Arial" w:hAnsi="Arial" w:cs="Arial"/>
+          <w:b/>
+          <w:bCs/>
+          <w:szCs w:val="22"/>
+          <w:u w:val="single"/>
+        </w:rPr>
+      </w:pPr>
+      <w:r>
+        <w:rPr>
+          <w:rFonts w:ascii="Arial" w:hAnsi="Arial" w:cs="Arial"/>
+          <w:b/>
+          <w:bCs/>
+          <w:szCs w:val="22"/>
+          <w:u w:val="single"/>
+        </w:rPr>
+        <w:t>Video contents with the course are as follows:</w:t>
+      </w:r>
+    </w:p>
+    <w:p>
+      <w:pPr>
+        <w:jc w:val="both"/>
+        <w:rPr>
+          <w:rFonts w:ascii="Arial" w:hAnsi="Arial" w:cs="Arial"/>
+          <w:b/>
+          <w:bCs/>
+          <w:szCs w:val="22"/>
+          <w:u w:val="single"/>
+        </w:rPr>
+      </w:pPr>
+    </w:p>
     <w:p>
       <w:pPr>
         <w:pStyle w:val="ListParagraph"/>
@@ -20,84 +99,46 @@
           <w:rFonts w:ascii="Arial" w:hAnsi="Arial" w:cs="Arial"/>
           <w:b/>
           <w:bCs/>
-          <w:sz w:val="20"/>
-          <w:szCs w:val="20"/>
+          <w:szCs w:val="22"/>
           <w:u w:val="single"/>
         </w:rPr>
       </w:pPr>
       <w:r>
         <w:rPr>
           <w:rFonts w:ascii="Arial" w:hAnsi="Arial" w:cs="Arial"/>
-          <w:sz w:val="20"/>
-          <w:szCs w:val="20"/>
-        </w:rPr>
-        <w:t>F</w:t>
-      </w:r>
-      <w:r>
-        <w:rPr>
-          <w:rFonts w:ascii="Arial" w:hAnsi="Arial" w:cs="Arial"/>
-          <w:sz w:val="20"/>
-          <w:szCs w:val="20"/>
-        </w:rPr>
-        <w:t>or the video content</w:t>
-      </w:r>
-      <w:r>
-        <w:rPr>
-          <w:rFonts w:ascii="Arial" w:hAnsi="Arial" w:cs="Arial"/>
-          <w:sz w:val="20"/>
-          <w:szCs w:val="20"/>
-        </w:rPr>
-        <w:t>s</w:t>
-      </w:r>
-      <w:r>
-        <w:rPr>
-          <w:rFonts w:ascii="Arial" w:hAnsi="Arial" w:cs="Arial"/>
-          <w:sz w:val="20"/>
-          <w:szCs w:val="20"/>
-        </w:rPr>
-        <w:t xml:space="preserve"> of your course, </w:t>
-      </w:r>
-      <w:r>
-        <w:rPr>
-          <w:rFonts w:ascii="Arial" w:hAnsi="Arial" w:cs="Arial"/>
-          <w:sz w:val="20"/>
-          <w:szCs w:val="20"/>
-        </w:rPr>
-        <w:t>first make</w:t>
-      </w:r>
-      <w:r>
-        <w:rPr>
-          <w:rFonts w:ascii="Arial" w:hAnsi="Arial" w:cs="Arial"/>
-          <w:sz w:val="20"/>
-          <w:szCs w:val="20"/>
-        </w:rPr>
-        <w:t xml:space="preserve"> a </w:t>
+          <w:szCs w:val="22"/>
+        </w:rPr>
+        <w:t>For the v</w:t>
+      </w:r>
+      <w:r>
+        <w:rPr>
+          <w:rFonts w:ascii="Arial" w:hAnsi="Arial" w:cs="Arial"/>
+          <w:szCs w:val="22"/>
+        </w:rPr>
+        <w:t xml:space="preserve">ideo contents of your course, first make a </w:t>
       </w:r>
       <w:r>
         <w:rPr>
           <w:rFonts w:ascii="Arial" w:hAnsi="Arial" w:cs="Arial"/>
           <w:b/>
           <w:bCs/>
-          <w:sz w:val="20"/>
-          <w:szCs w:val="20"/>
+          <w:szCs w:val="22"/>
         </w:rPr>
         <w:t>detail plan</w:t>
       </w:r>
       <w:r>
         <w:rPr>
           <w:rFonts w:ascii="Arial" w:hAnsi="Arial" w:cs="Arial"/>
-          <w:sz w:val="20"/>
-          <w:szCs w:val="20"/>
+          <w:szCs w:val="22"/>
         </w:rPr>
         <w:t xml:space="preserve"> in a spread sheet (MS Excel: </w:t>
       </w:r>
-      <w:hyperlink r:id="rId6" w:history="1">
+      <w:hyperlink r:id="rId8" w:history="1">
         <w:r>
           <w:rPr>
             <w:rStyle w:val="Hyperlink"/>
             <w:rFonts w:ascii="Arial" w:hAnsi="Arial" w:cs="Arial"/>
-            <w:sz w:val="20"/>
-            <w:szCs w:val="20"/>
+            <w:szCs w:val="22"/>
           </w:rPr>
           <w:t>Template provided here</w:t>
         </w:r>
@@ -105,18 +146,9 @@
       <w:r>
         <w:rPr>
           <w:rFonts w:ascii="Arial" w:hAnsi="Arial" w:cs="Arial"/>
-          <w:sz w:val="20"/>
-          <w:szCs w:val="20"/>
-        </w:rPr>
-        <w:t>)</w:t>
-      </w:r>
-      <w:r>
-        <w:rPr>
-          <w:rFonts w:ascii="Arial" w:hAnsi="Arial" w:cs="Arial"/>
-          <w:sz w:val="20"/>
-          <w:szCs w:val="20"/>
-        </w:rPr>
-        <w:t>.</w:t>
+          <w:szCs w:val="22"/>
+        </w:rPr>
+        <w:t>).</w:t>
       </w:r>
     </w:p>
     <w:p>
@@ -131,98 +163,30 @@
           <w:rFonts w:ascii="Arial" w:hAnsi="Arial" w:cs="Arial"/>
           <w:b/>
           <w:bCs/>
-          <w:sz w:val="20"/>
-          <w:szCs w:val="20"/>
+          <w:szCs w:val="22"/>
           <w:u w:val="single"/>
         </w:rPr>
       </w:pPr>
       <w:r>
         <w:rPr>
           <w:rFonts w:ascii="Arial" w:hAnsi="Arial" w:cs="Arial"/>
-          <w:sz w:val="20"/>
-          <w:szCs w:val="20"/>
-        </w:rPr>
-        <w:t xml:space="preserve">Each of your video lessons should be </w:t>
-      </w:r>
-      <w:r>
-        <w:rPr>
-          <w:rFonts w:ascii="Arial" w:hAnsi="Arial" w:cs="Arial"/>
-          <w:sz w:val="20"/>
-          <w:szCs w:val="20"/>
-        </w:rPr>
-        <w:t xml:space="preserve">a </w:t>
-      </w:r>
-      <w:r>
-        <w:rPr>
-          <w:rFonts w:ascii="Arial" w:hAnsi="Arial" w:cs="Arial"/>
-          <w:sz w:val="20"/>
-          <w:szCs w:val="20"/>
-        </w:rPr>
-        <w:t xml:space="preserve">minimum </w:t>
-      </w:r>
-      <w:r>
-        <w:rPr>
-          <w:rFonts w:ascii="Arial" w:hAnsi="Arial" w:cs="Arial"/>
-          <w:sz w:val="20"/>
-          <w:szCs w:val="20"/>
-        </w:rPr>
-        <w:t xml:space="preserve">of </w:t>
-      </w:r>
-      <w:r>
-        <w:rPr>
-          <w:rFonts w:ascii="Arial" w:hAnsi="Arial" w:cs="Arial"/>
-          <w:sz w:val="20"/>
-          <w:szCs w:val="20"/>
-        </w:rPr>
-        <w:t xml:space="preserve">5 mins to </w:t>
-      </w:r>
-      <w:r>
-        <w:rPr>
-          <w:rFonts w:ascii="Arial" w:hAnsi="Arial" w:cs="Arial"/>
-          <w:sz w:val="20"/>
-          <w:szCs w:val="20"/>
-        </w:rPr>
-        <w:t xml:space="preserve">a </w:t>
-      </w:r>
-      <w:r>
-        <w:rPr>
-          <w:rFonts w:ascii="Arial" w:hAnsi="Arial" w:cs="Arial"/>
-          <w:sz w:val="20"/>
-          <w:szCs w:val="20"/>
-        </w:rPr>
-        <w:t xml:space="preserve">maximum </w:t>
-      </w:r>
-      <w:r>
-        <w:rPr>
-          <w:rFonts w:ascii="Arial" w:hAnsi="Arial" w:cs="Arial"/>
-          <w:sz w:val="20"/>
-          <w:szCs w:val="20"/>
-        </w:rPr>
-        <w:t xml:space="preserve">of </w:t>
-      </w:r>
-      <w:r>
-        <w:rPr>
-          <w:rFonts w:ascii="Arial" w:hAnsi="Arial" w:cs="Arial"/>
-          <w:sz w:val="20"/>
-          <w:szCs w:val="20"/>
-        </w:rPr>
-        <w:t xml:space="preserve">30 mins with an average of </w:t>
+          <w:szCs w:val="22"/>
+        </w:rPr>
+        <w:t xml:space="preserve">Each of your video lessons should be a minimum of 5 mins to a maximum of 30 mins with an average of </w:t>
       </w:r>
       <w:r>
         <w:rPr>
           <w:rFonts w:ascii="Arial" w:hAnsi="Arial" w:cs="Arial"/>
           <w:b/>
           <w:bCs/>
-          <w:sz w:val="20"/>
-          <w:szCs w:val="20"/>
+          <w:szCs w:val="22"/>
         </w:rPr>
         <w:t>15 to 20 mins</w:t>
       </w:r>
       <w:r>
         <w:rPr>
           <w:rFonts w:ascii="Arial" w:hAnsi="Arial" w:cs="Arial"/>
-          <w:sz w:val="20"/>
-          <w:szCs w:val="20"/>
+          <w:szCs w:val="22"/>
         </w:rPr>
         <w:t xml:space="preserve">. </w:t>
       </w:r>
@@ -239,16 +203,14 @@
           <w:rFonts w:ascii="Arial" w:hAnsi="Arial" w:cs="Arial"/>
           <w:b/>
           <w:bCs/>
-          <w:sz w:val="20"/>
-          <w:szCs w:val="20"/>
+          <w:szCs w:val="22"/>
           <w:u w:val="single"/>
         </w:rPr>
       </w:pPr>
       <w:r>
         <w:rPr>
           <w:rFonts w:ascii="Arial" w:hAnsi="Arial" w:cs="Arial"/>
-          <w:sz w:val="20"/>
-          <w:szCs w:val="20"/>
+          <w:szCs w:val="22"/>
         </w:rPr>
         <w:t xml:space="preserve">Your plan should detail out each video lesson as a </w:t>
       </w:r>
@@ -257,16 +219,14 @@
           <w:rFonts w:ascii="Arial" w:hAnsi="Arial" w:cs="Arial"/>
           <w:b/>
           <w:bCs/>
-          <w:sz w:val="20"/>
-          <w:szCs w:val="20"/>
+          <w:szCs w:val="22"/>
         </w:rPr>
         <w:t>sequence of scenes</w:t>
       </w:r>
       <w:r>
         <w:rPr>
           <w:rFonts w:ascii="Arial" w:hAnsi="Arial" w:cs="Arial"/>
-          <w:sz w:val="20"/>
-          <w:szCs w:val="20"/>
+          <w:szCs w:val="22"/>
         </w:rPr>
         <w:t>, each of which can be few seconds to few minutes long. Following is a suggestive example:</w:t>
       </w:r>
@@ -276,20 +236,18 @@
         <w:pStyle w:val="ListParagraph"/>
         <w:numPr>
           <w:ilvl w:val="0"/>
-          <w:numId w:val="1"/>
+          <w:numId w:val="2"/>
         </w:numPr>
         <w:jc w:val="both"/>
         <w:rPr>
           <w:rFonts w:ascii="Arial" w:hAnsi="Arial" w:cs="Arial"/>
-          <w:sz w:val="20"/>
-          <w:szCs w:val="20"/>
-        </w:rPr>
-      </w:pPr>
-      <w:r>
-        <w:rPr>
-          <w:rFonts w:ascii="Arial" w:hAnsi="Arial" w:cs="Arial"/>
-          <w:sz w:val="20"/>
-          <w:szCs w:val="20"/>
+          <w:szCs w:val="22"/>
+        </w:rPr>
+      </w:pPr>
+      <w:r>
+        <w:rPr>
+          <w:rFonts w:ascii="Arial" w:hAnsi="Arial" w:cs="Arial"/>
+          <w:szCs w:val="22"/>
         </w:rPr>
         <w:t>In one scene you might stand in front of the camera and give an introduction to the chapter.</w:t>
       </w:r>
@@ -299,20 +257,18 @@
         <w:pStyle w:val="ListParagraph"/>
         <w:numPr>
           <w:ilvl w:val="0"/>
-          <w:numId w:val="1"/>
+          <w:numId w:val="2"/>
         </w:numPr>
         <w:jc w:val="both"/>
         <w:rPr>
           <w:rFonts w:ascii="Arial" w:hAnsi="Arial" w:cs="Arial"/>
-          <w:sz w:val="20"/>
-          <w:szCs w:val="20"/>
-        </w:rPr>
-      </w:pPr>
-      <w:r>
-        <w:rPr>
-          <w:rFonts w:ascii="Arial" w:hAnsi="Arial" w:cs="Arial"/>
-          <w:sz w:val="20"/>
-          <w:szCs w:val="20"/>
+          <w:szCs w:val="22"/>
+        </w:rPr>
+      </w:pPr>
+      <w:r>
+        <w:rPr>
+          <w:rFonts w:ascii="Arial" w:hAnsi="Arial" w:cs="Arial"/>
+          <w:szCs w:val="22"/>
         </w:rPr>
         <w:t>In the next scene you may show a diagram and describe it with voice over.</w:t>
       </w:r>
@@ -322,20 +278,18 @@
         <w:pStyle w:val="ListParagraph"/>
         <w:numPr>
           <w:ilvl w:val="0"/>
-          <w:numId w:val="1"/>
+          <w:numId w:val="2"/>
         </w:numPr>
         <w:jc w:val="both"/>
         <w:rPr>
           <w:rFonts w:ascii="Arial" w:hAnsi="Arial" w:cs="Arial"/>
-          <w:sz w:val="20"/>
-          <w:szCs w:val="20"/>
-        </w:rPr>
-      </w:pPr>
-      <w:r>
-        <w:rPr>
-          <w:rFonts w:ascii="Arial" w:hAnsi="Arial" w:cs="Arial"/>
-          <w:sz w:val="20"/>
-          <w:szCs w:val="20"/>
+          <w:szCs w:val="22"/>
+        </w:rPr>
+      </w:pPr>
+      <w:r>
+        <w:rPr>
+          <w:rFonts w:ascii="Arial" w:hAnsi="Arial" w:cs="Arial"/>
+          <w:szCs w:val="22"/>
         </w:rPr>
         <w:t>In the following scene you might work out some numerical on a black board or light board setup.</w:t>
       </w:r>
@@ -345,32 +299,403 @@
         <w:pStyle w:val="ListParagraph"/>
         <w:numPr>
           <w:ilvl w:val="0"/>
-          <w:numId w:val="1"/>
+          <w:numId w:val="2"/>
         </w:numPr>
         <w:jc w:val="both"/>
         <w:rPr>
           <w:rFonts w:ascii="Arial" w:hAnsi="Arial" w:cs="Arial"/>
           <w:b/>
           <w:bCs/>
-          <w:sz w:val="20"/>
-          <w:szCs w:val="20"/>
+          <w:szCs w:val="22"/>
           <w:u w:val="single"/>
         </w:rPr>
       </w:pPr>
       <w:r>
         <w:rPr>
           <w:rFonts w:ascii="Arial" w:hAnsi="Arial" w:cs="Arial"/>
-          <w:sz w:val="20"/>
-          <w:szCs w:val="20"/>
+          <w:szCs w:val="22"/>
         </w:rPr>
         <w:t>In a final scene you may discuss some suggestive/probable exam questions and their answers.</w:t>
       </w:r>
     </w:p>
     <w:p>
-      <w:bookmarkStart w:id="0" w:name="_GoBack"/>
-      <w:bookmarkEnd w:id="0"/>
+      <w:pPr>
+        <w:jc w:val="both"/>
+        <w:rPr>
+          <w:rFonts w:ascii="Arial" w:hAnsi="Arial" w:cs="Arial"/>
+          <w:b/>
+          <w:bCs/>
+          <w:szCs w:val="22"/>
+          <w:u w:val="single"/>
+        </w:rPr>
+      </w:pPr>
+    </w:p>
+    <w:p>
+      <w:pPr>
+        <w:jc w:val="both"/>
+        <w:rPr>
+          <w:rFonts w:ascii="Arial" w:hAnsi="Arial" w:cs="Arial"/>
+          <w:b/>
+          <w:bCs/>
+          <w:szCs w:val="22"/>
+          <w:u w:val="single"/>
+        </w:rPr>
+      </w:pPr>
+      <w:r>
+        <w:rPr>
+          <w:rFonts w:ascii="Arial" w:hAnsi="Arial" w:cs="Arial"/>
+          <w:b/>
+          <w:bCs/>
+          <w:szCs w:val="22"/>
+          <w:u w:val="single"/>
+        </w:rPr>
+        <w:t>Content Creation Process</w:t>
+      </w:r>
+    </w:p>
+    <w:p>
+      <w:pPr>
+        <w:pStyle w:val="ListParagraph"/>
+        <w:numPr>
+          <w:ilvl w:val="3"/>
+          <w:numId w:val="4"/>
+        </w:numPr>
+        <w:jc w:val="both"/>
+        <w:rPr>
+          <w:rFonts w:ascii="Arial" w:hAnsi="Arial" w:cs="Arial"/>
+          <w:szCs w:val="22"/>
+        </w:rPr>
+      </w:pPr>
+      <w:r>
+        <w:rPr>
+          <w:rFonts w:ascii="Arial" w:hAnsi="Arial" w:cs="Arial"/>
+          <w:szCs w:val="22"/>
+        </w:rPr>
+        <w:t>Video has to be created for every chapter in the syllabus.</w:t>
+      </w:r>
+    </w:p>
+    <w:p>
+      <w:pPr>
+        <w:pStyle w:val="ListParagraph"/>
+        <w:numPr>
+          <w:ilvl w:val="3"/>
+          <w:numId w:val="4"/>
+        </w:numPr>
+        <w:jc w:val="both"/>
+        <w:rPr>
+          <w:rFonts w:ascii="Arial" w:hAnsi="Arial" w:cs="Arial"/>
+          <w:szCs w:val="22"/>
+        </w:rPr>
+      </w:pPr>
+      <w:r>
+        <w:rPr>
+          <w:rFonts w:ascii="Arial" w:hAnsi="Arial" w:cs="Arial"/>
+          <w:szCs w:val="22"/>
+        </w:rPr>
+        <w:t>Camera should be personified during recording.</w:t>
+      </w:r>
+    </w:p>
+    <w:p>
+      <w:pPr>
+        <w:pStyle w:val="ListParagraph"/>
+        <w:numPr>
+          <w:ilvl w:val="3"/>
+          <w:numId w:val="4"/>
+        </w:numPr>
+        <w:jc w:val="both"/>
+        <w:rPr>
+          <w:rFonts w:ascii="Arial" w:hAnsi="Arial" w:cs="Arial"/>
+          <w:szCs w:val="22"/>
+        </w:rPr>
+      </w:pPr>
+      <w:r>
+        <w:rPr>
+          <w:rFonts w:ascii="Arial" w:hAnsi="Arial" w:cs="Arial"/>
+          <w:szCs w:val="22"/>
+        </w:rPr>
+        <w:t>Attire needs to be simple, single coloured, matching with the tone of background.</w:t>
+      </w:r>
+    </w:p>
+    <w:p>
+      <w:pPr>
+        <w:pStyle w:val="ListParagraph"/>
+        <w:numPr>
+          <w:ilvl w:val="3"/>
+          <w:numId w:val="4"/>
+        </w:numPr>
+        <w:jc w:val="both"/>
+        <w:rPr>
+          <w:rFonts w:ascii="Arial" w:hAnsi="Arial" w:cs="Arial"/>
+          <w:szCs w:val="22"/>
+        </w:rPr>
+      </w:pPr>
+      <w:r>
+        <w:rPr>
+          <w:rFonts w:ascii="Arial" w:hAnsi="Arial" w:cs="Arial"/>
+          <w:szCs w:val="22"/>
+        </w:rPr>
+        <w:t>Few sets of dresses/shirts needs to be carried while going for the video shoot.</w:t>
+      </w:r>
+    </w:p>
+    <w:p>
+      <w:pPr>
+        <w:pStyle w:val="ListParagraph"/>
+        <w:numPr>
+          <w:ilvl w:val="3"/>
+          <w:numId w:val="4"/>
+        </w:numPr>
+        <w:jc w:val="both"/>
+        <w:rPr>
+          <w:rFonts w:ascii="Arial" w:hAnsi="Arial" w:cs="Arial"/>
+          <w:szCs w:val="22"/>
+        </w:rPr>
+      </w:pPr>
+      <w:r>
+        <w:rPr>
+          <w:rFonts w:ascii="Arial" w:hAnsi="Arial" w:cs="Arial"/>
+          <w:szCs w:val="22"/>
+        </w:rPr>
+        <w:t>Simple make up should be done.</w:t>
+      </w:r>
+    </w:p>
+    <w:p>
+      <w:pPr>
+        <w:pStyle w:val="ListParagraph"/>
+        <w:numPr>
+          <w:ilvl w:val="3"/>
+          <w:numId w:val="4"/>
+        </w:numPr>
+        <w:jc w:val="both"/>
+        <w:rPr>
+          <w:rFonts w:ascii="Arial" w:hAnsi="Arial" w:cs="Arial"/>
+          <w:szCs w:val="22"/>
+        </w:rPr>
+      </w:pPr>
+      <w:r>
+        <w:rPr>
+          <w:rFonts w:ascii="Arial" w:hAnsi="Arial" w:cs="Arial"/>
+          <w:szCs w:val="22"/>
+        </w:rPr>
+        <w:t>Grooming should be taken care of.</w:t>
+      </w:r>
+    </w:p>
+    <w:p>
+      <w:pPr>
+        <w:pStyle w:val="ListParagraph"/>
+        <w:numPr>
+          <w:ilvl w:val="3"/>
+          <w:numId w:val="4"/>
+        </w:numPr>
+        <w:jc w:val="both"/>
+        <w:rPr>
+          <w:rFonts w:ascii="Arial" w:hAnsi="Arial" w:cs="Arial"/>
+          <w:szCs w:val="22"/>
+        </w:rPr>
+      </w:pPr>
+      <w:r>
+        <w:rPr>
+          <w:rFonts w:ascii="Arial" w:hAnsi="Arial" w:cs="Arial"/>
+          <w:szCs w:val="22"/>
+        </w:rPr>
+        <w:t xml:space="preserve">Direction of the video director should be followed. </w:t>
+      </w:r>
+    </w:p>
+    <w:p>
+      <w:pPr>
+        <w:pStyle w:val="ListParagraph"/>
+        <w:numPr>
+          <w:ilvl w:val="3"/>
+          <w:numId w:val="4"/>
+        </w:numPr>
+        <w:jc w:val="both"/>
+        <w:rPr>
+          <w:rFonts w:ascii="Arial" w:hAnsi="Arial" w:cs="Arial"/>
+          <w:szCs w:val="22"/>
+        </w:rPr>
+      </w:pPr>
+      <w:r>
+        <w:rPr>
+          <w:rFonts w:ascii="Arial" w:hAnsi="Arial" w:cs="Arial"/>
+          <w:szCs w:val="22"/>
+        </w:rPr>
+        <w:t>Discuss with the videography team about the flow of the video so that there will be alignment between everyone in the team.</w:t>
+      </w:r>
+    </w:p>
+    <w:p>
+      <w:pPr>
+        <w:pStyle w:val="ListParagraph"/>
+        <w:numPr>
+          <w:ilvl w:val="3"/>
+          <w:numId w:val="4"/>
+        </w:numPr>
+        <w:jc w:val="both"/>
+        <w:rPr>
+          <w:rFonts w:ascii="Arial" w:hAnsi="Arial" w:cs="Arial"/>
+          <w:szCs w:val="22"/>
+        </w:rPr>
+      </w:pPr>
+      <w:r>
+        <w:rPr>
+          <w:rFonts w:ascii="Arial" w:hAnsi="Arial" w:cs="Arial"/>
+          <w:szCs w:val="22"/>
+        </w:rPr>
+        <w:t>Making videos with the help of videography team.</w:t>
+      </w:r>
+    </w:p>
+    <w:p>
+      <w:pPr>
+        <w:pStyle w:val="ListParagraph"/>
+        <w:numPr>
+          <w:ilvl w:val="3"/>
+          <w:numId w:val="4"/>
+        </w:numPr>
+        <w:jc w:val="both"/>
+        <w:rPr>
+          <w:rFonts w:ascii="Arial" w:hAnsi="Arial" w:cs="Arial"/>
+          <w:szCs w:val="22"/>
+        </w:rPr>
+      </w:pPr>
+      <w:r>
+        <w:rPr>
+          <w:rFonts w:ascii="Arial" w:hAnsi="Arial" w:cs="Arial"/>
+          <w:szCs w:val="22"/>
+        </w:rPr>
+        <w:t xml:space="preserve">Editing will be done with the help of editors using </w:t>
+      </w:r>
+      <w:proofErr w:type="spellStart"/>
+      <w:r>
+        <w:rPr>
+          <w:rFonts w:ascii="Arial" w:hAnsi="Arial" w:cs="Arial"/>
+          <w:szCs w:val="22"/>
+        </w:rPr>
+        <w:t>croma</w:t>
+      </w:r>
+      <w:proofErr w:type="spellEnd"/>
+      <w:r>
+        <w:rPr>
+          <w:rFonts w:ascii="Arial" w:hAnsi="Arial" w:cs="Arial"/>
+          <w:szCs w:val="22"/>
+        </w:rPr>
+        <w:t xml:space="preserve"> videos.</w:t>
+      </w:r>
+    </w:p>
+    <w:p>
+      <w:pPr>
+        <w:pStyle w:val="ListParagraph"/>
+        <w:numPr>
+          <w:ilvl w:val="3"/>
+          <w:numId w:val="4"/>
+        </w:numPr>
+        <w:jc w:val="both"/>
+        <w:rPr>
+          <w:rFonts w:ascii="Arial" w:hAnsi="Arial" w:cs="Arial"/>
+          <w:szCs w:val="22"/>
+        </w:rPr>
+      </w:pPr>
+      <w:r>
+        <w:rPr>
+          <w:rFonts w:ascii="Arial" w:hAnsi="Arial" w:cs="Arial"/>
+          <w:szCs w:val="22"/>
+        </w:rPr>
+        <w:t>Videos should be sent to content review team to make sure that the syllabus is thoroughly delivered.</w:t>
+      </w:r>
+    </w:p>
+    <w:p>
+      <w:pPr>
+        <w:pStyle w:val="ListParagraph"/>
+        <w:numPr>
+          <w:ilvl w:val="3"/>
+          <w:numId w:val="4"/>
+        </w:numPr>
+        <w:jc w:val="both"/>
+        <w:rPr>
+          <w:rFonts w:ascii="Arial" w:hAnsi="Arial" w:cs="Arial"/>
+          <w:szCs w:val="22"/>
+        </w:rPr>
+      </w:pPr>
+      <w:r>
+        <w:rPr>
+          <w:rFonts w:ascii="Arial" w:hAnsi="Arial" w:cs="Arial"/>
+          <w:szCs w:val="22"/>
+        </w:rPr>
+        <w:t xml:space="preserve">Retake could be needed if there is any point raised by the content review team to make sure the best quality of the course curriculum. </w:t>
+      </w:r>
+    </w:p>
+    <w:p>
+      <w:pPr>
+        <w:pStyle w:val="ListParagraph"/>
+        <w:numPr>
+          <w:ilvl w:val="3"/>
+          <w:numId w:val="4"/>
+        </w:numPr>
+        <w:jc w:val="both"/>
+        <w:rPr>
+          <w:rFonts w:ascii="Arial" w:hAnsi="Arial" w:cs="Arial"/>
+          <w:szCs w:val="22"/>
+        </w:rPr>
+      </w:pPr>
+      <w:r>
+        <w:rPr>
+          <w:rFonts w:ascii="Arial" w:hAnsi="Arial" w:cs="Arial"/>
+          <w:szCs w:val="22"/>
+        </w:rPr>
+        <w:lastRenderedPageBreak/>
+        <w:t>Videos will be sent to the video review team to check the video quality.</w:t>
+      </w:r>
+    </w:p>
+    <w:p>
+      <w:pPr>
+        <w:pStyle w:val="ListParagraph"/>
+        <w:numPr>
+          <w:ilvl w:val="3"/>
+          <w:numId w:val="4"/>
+        </w:numPr>
+        <w:jc w:val="both"/>
+        <w:rPr>
+          <w:rFonts w:ascii="Arial" w:hAnsi="Arial" w:cs="Arial"/>
+          <w:szCs w:val="22"/>
+        </w:rPr>
+      </w:pPr>
+      <w:r>
+        <w:rPr>
+          <w:rFonts w:ascii="Arial" w:hAnsi="Arial" w:cs="Arial"/>
+          <w:szCs w:val="22"/>
+        </w:rPr>
+        <w:t>Retake could be needed if there is any point raised by the video review team to make sure the best quality of the video. (</w:t>
+      </w:r>
+      <w:proofErr w:type="spellStart"/>
+      <w:proofErr w:type="gramStart"/>
+      <w:r>
+        <w:rPr>
+          <w:rFonts w:ascii="Arial" w:hAnsi="Arial" w:cs="Arial"/>
+          <w:szCs w:val="22"/>
+        </w:rPr>
+        <w:t>e.g</w:t>
+      </w:r>
+      <w:proofErr w:type="spellEnd"/>
+      <w:proofErr w:type="gramEnd"/>
+      <w:r>
+        <w:rPr>
+          <w:rFonts w:ascii="Arial" w:hAnsi="Arial" w:cs="Arial"/>
+          <w:szCs w:val="22"/>
+        </w:rPr>
+        <w:t xml:space="preserve"> Illumination quality/sound quality/ picture quality/ Voice modulation/ Flow of the video etc.)</w:t>
+      </w:r>
+    </w:p>
+    <w:p>
+      <w:pPr>
+        <w:rPr>
+          <w:rFonts w:ascii="Arial" w:hAnsi="Arial" w:cs="Arial"/>
+          <w:szCs w:val="22"/>
+        </w:rPr>
+      </w:pPr>
     </w:p>
     <w:sectPr>
+      <w:headerReference w:type="even" r:id="rId9"/>
+      <w:headerReference w:type="default" r:id="rId10"/>
+      <w:footerReference w:type="even" r:id="rId11"/>
+      <w:footerReference w:type="default" r:id="rId12"/>
+      <w:headerReference w:type="first" r:id="rId13"/>
+      <w:footerReference w:type="first" r:id="rId14"/>
       <w:pgSz w:w="11906" w:h="16838"/>
       <w:pgMar w:top="1440" w:right="1440" w:bottom="1440" w:left="1440" w:header="708" w:footer="708" w:gutter="0"/>
       <w:cols w:space="708"/>
@@ -380,9 +705,450 @@
 </w:document>
 </file>
 
+<file path=word/endnotes.xml><?xml version="1.0" encoding="utf-8"?>
+<w:endnotes xmlns:wpc="http://schemas.microsoft.com/office/word/2010/wordprocessingCanvas" xmlns:mc="http://schemas.openxmlformats.org/markup-compatibility/2006" xmlns:o="urn:schemas-microsoft-com:office:office" xmlns:r="http://schemas.openxmlformats.org/officeDocument/2006/relationships" xmlns:m="http://schemas.openxmlformats.org/officeDocument/2006/math" xmlns:v="urn:schemas-microsoft-com:vml" xmlns:wp14="http://schemas.microsoft.com/office/word/2010/wordprocessingDrawing" xmlns:wp="http://schemas.openxmlformats.org/drawingml/2006/wordprocessingDrawing" xmlns:w10="urn:schemas-microsoft-com:office:word" xmlns:w="http://schemas.openxmlformats.org/wordprocessingml/2006/main" xmlns:w14="http://schemas.microsoft.com/office/word/2010/wordml" xmlns:wpg="http://schemas.microsoft.com/office/word/2010/wordprocessingGroup" xmlns:wpi="http://schemas.microsoft.com/office/word/2010/wordprocessingInk" xmlns:wne="http://schemas.microsoft.com/office/word/2006/wordml" xmlns:wps="http://schemas.microsoft.com/office/word/2010/wordprocessingShape" mc:Ignorable="w14 wp14">
+  <w:endnote w:type="separator" w:id="-1">
+    <w:p>
+      <w:pPr>
+        <w:spacing w:after="0" w:line="240" w:lineRule="auto"/>
+      </w:pPr>
+      <w:r>
+        <w:separator/>
+      </w:r>
+    </w:p>
+  </w:endnote>
+  <w:endnote w:type="continuationSeparator" w:id="0">
+    <w:p>
+      <w:pPr>
+        <w:spacing w:after="0" w:line="240" w:lineRule="auto"/>
+      </w:pPr>
+      <w:r>
+        <w:continuationSeparator/>
+      </w:r>
+    </w:p>
+  </w:endnote>
+</w:endnotes>
+</file>
+
+<file path=word/footer1.xml><?xml version="1.0" encoding="utf-8"?>
+<w:ftr xmlns:wpc="http://schemas.microsoft.com/office/word/2010/wordprocessingCanvas" xmlns:mc="http://schemas.openxmlformats.org/markup-compatibility/2006" xmlns:o="urn:schemas-microsoft-com:office:office" xmlns:r="http://schemas.openxmlformats.org/officeDocument/2006/relationships" xmlns:m="http://schemas.openxmlformats.org/officeDocument/2006/math" xmlns:v="urn:schemas-microsoft-com:vml" xmlns:wp14="http://schemas.microsoft.com/office/word/2010/wordprocessingDrawing" xmlns:wp="http://schemas.openxmlformats.org/drawingml/2006/wordprocessingDrawing" xmlns:w10="urn:schemas-microsoft-com:office:word" xmlns:w="http://schemas.openxmlformats.org/wordprocessingml/2006/main" xmlns:w14="http://schemas.microsoft.com/office/word/2010/wordml" xmlns:wpg="http://schemas.microsoft.com/office/word/2010/wordprocessingGroup" xmlns:wpi="http://schemas.microsoft.com/office/word/2010/wordprocessingInk" xmlns:wne="http://schemas.microsoft.com/office/word/2006/wordml" xmlns:wps="http://schemas.microsoft.com/office/word/2010/wordprocessingShape" mc:Ignorable="w14 wp14">
+  <w:p>
+    <w:pPr>
+      <w:pStyle w:val="Footer"/>
+    </w:pPr>
+  </w:p>
+</w:ftr>
+</file>
+
+<file path=word/footer2.xml><?xml version="1.0" encoding="utf-8"?>
+<w:ftr xmlns:wpc="http://schemas.microsoft.com/office/word/2010/wordprocessingCanvas" xmlns:mc="http://schemas.openxmlformats.org/markup-compatibility/2006" xmlns:o="urn:schemas-microsoft-com:office:office" xmlns:r="http://schemas.openxmlformats.org/officeDocument/2006/relationships" xmlns:m="http://schemas.openxmlformats.org/officeDocument/2006/math" xmlns:v="urn:schemas-microsoft-com:vml" xmlns:wp14="http://schemas.microsoft.com/office/word/2010/wordprocessingDrawing" xmlns:wp="http://schemas.openxmlformats.org/drawingml/2006/wordprocessingDrawing" xmlns:w10="urn:schemas-microsoft-com:office:word" xmlns:w="http://schemas.openxmlformats.org/wordprocessingml/2006/main" xmlns:w14="http://schemas.microsoft.com/office/word/2010/wordml" xmlns:wpg="http://schemas.microsoft.com/office/word/2010/wordprocessingGroup" xmlns:wpi="http://schemas.microsoft.com/office/word/2010/wordprocessingInk" xmlns:wne="http://schemas.microsoft.com/office/word/2006/wordml" xmlns:wps="http://schemas.microsoft.com/office/word/2010/wordprocessingShape" mc:Ignorable="w14 wp14">
+  <w:p>
+    <w:pPr>
+      <w:pStyle w:val="Footer"/>
+    </w:pPr>
+  </w:p>
+</w:ftr>
+</file>
+
+<file path=word/footer3.xml><?xml version="1.0" encoding="utf-8"?>
+<w:ftr xmlns:wpc="http://schemas.microsoft.com/office/word/2010/wordprocessingCanvas" xmlns:mc="http://schemas.openxmlformats.org/markup-compatibility/2006" xmlns:o="urn:schemas-microsoft-com:office:office" xmlns:r="http://schemas.openxmlformats.org/officeDocument/2006/relationships" xmlns:m="http://schemas.openxmlformats.org/officeDocument/2006/math" xmlns:v="urn:schemas-microsoft-com:vml" xmlns:wp14="http://schemas.microsoft.com/office/word/2010/wordprocessingDrawing" xmlns:wp="http://schemas.openxmlformats.org/drawingml/2006/wordprocessingDrawing" xmlns:w10="urn:schemas-microsoft-com:office:word" xmlns:w="http://schemas.openxmlformats.org/wordprocessingml/2006/main" xmlns:w14="http://schemas.microsoft.com/office/word/2010/wordml" xmlns:wpg="http://schemas.microsoft.com/office/word/2010/wordprocessingGroup" xmlns:wpi="http://schemas.microsoft.com/office/word/2010/wordprocessingInk" xmlns:wne="http://schemas.microsoft.com/office/word/2006/wordml" xmlns:wps="http://schemas.microsoft.com/office/word/2010/wordprocessingShape" mc:Ignorable="w14 wp14">
+  <w:p>
+    <w:pPr>
+      <w:pStyle w:val="Footer"/>
+    </w:pPr>
+  </w:p>
+</w:ftr>
+</file>
+
+<file path=word/footnotes.xml><?xml version="1.0" encoding="utf-8"?>
+<w:footnotes xmlns:wpc="http://schemas.microsoft.com/office/word/2010/wordprocessingCanvas" xmlns:mc="http://schemas.openxmlformats.org/markup-compatibility/2006" xmlns:o="urn:schemas-microsoft-com:office:office" xmlns:r="http://schemas.openxmlformats.org/officeDocument/2006/relationships" xmlns:m="http://schemas.openxmlformats.org/officeDocument/2006/math" xmlns:v="urn:schemas-microsoft-com:vml" xmlns:wp14="http://schemas.microsoft.com/office/word/2010/wordprocessingDrawing" xmlns:wp="http://schemas.openxmlformats.org/drawingml/2006/wordprocessingDrawing" xmlns:w10="urn:schemas-microsoft-com:office:word" xmlns:w="http://schemas.openxmlformats.org/wordprocessingml/2006/main" xmlns:w14="http://schemas.microsoft.com/office/word/2010/wordml" xmlns:wpg="http://schemas.microsoft.com/office/word/2010/wordprocessingGroup" xmlns:wpi="http://schemas.microsoft.com/office/word/2010/wordprocessingInk" xmlns:wne="http://schemas.microsoft.com/office/word/2006/wordml" xmlns:wps="http://schemas.microsoft.com/office/word/2010/wordprocessingShape" mc:Ignorable="w14 wp14">
+  <w:footnote w:type="separator" w:id="-1">
+    <w:p>
+      <w:pPr>
+        <w:spacing w:after="0" w:line="240" w:lineRule="auto"/>
+      </w:pPr>
+      <w:r>
+        <w:separator/>
+      </w:r>
+    </w:p>
+  </w:footnote>
+  <w:footnote w:type="continuationSeparator" w:id="0">
+    <w:p>
+      <w:pPr>
+        <w:spacing w:after="0" w:line="240" w:lineRule="auto"/>
+      </w:pPr>
+      <w:r>
+        <w:continuationSeparator/>
+      </w:r>
+    </w:p>
+  </w:footnote>
+</w:footnotes>
+</file>
+
+<file path=word/header1.xml><?xml version="1.0" encoding="utf-8"?>
+<w:hdr xmlns:wpc="http://schemas.microsoft.com/office/word/2010/wordprocessingCanvas" xmlns:mc="http://schemas.openxmlformats.org/markup-compatibility/2006" xmlns:o="urn:schemas-microsoft-com:office:office" xmlns:r="http://schemas.openxmlformats.org/officeDocument/2006/relationships" xmlns:m="http://schemas.openxmlformats.org/officeDocument/2006/math" xmlns:v="urn:schemas-microsoft-com:vml" xmlns:wp14="http://schemas.microsoft.com/office/word/2010/wordprocessingDrawing" xmlns:wp="http://schemas.openxmlformats.org/drawingml/2006/wordprocessingDrawing" xmlns:w10="urn:schemas-microsoft-com:office:word" xmlns:w="http://schemas.openxmlformats.org/wordprocessingml/2006/main" xmlns:w14="http://schemas.microsoft.com/office/word/2010/wordml" xmlns:wpg="http://schemas.microsoft.com/office/word/2010/wordprocessingGroup" xmlns:wpi="http://schemas.microsoft.com/office/word/2010/wordprocessingInk" xmlns:wne="http://schemas.microsoft.com/office/word/2006/wordml" xmlns:wps="http://schemas.microsoft.com/office/word/2010/wordprocessingShape" mc:Ignorable="w14 wp14">
+  <w:p>
+    <w:pPr>
+      <w:pStyle w:val="Header"/>
+    </w:pPr>
+  </w:p>
+</w:hdr>
+</file>
+
+<file path=word/header2.xml><?xml version="1.0" encoding="utf-8"?>
+<w:hdr xmlns:wpc="http://schemas.microsoft.com/office/word/2010/wordprocessingCanvas" xmlns:mc="http://schemas.openxmlformats.org/markup-compatibility/2006" xmlns:o="urn:schemas-microsoft-com:office:office" xmlns:r="http://schemas.openxmlformats.org/officeDocument/2006/relationships" xmlns:m="http://schemas.openxmlformats.org/officeDocument/2006/math" xmlns:v="urn:schemas-microsoft-com:vml" xmlns:wp14="http://schemas.microsoft.com/office/word/2010/wordprocessingDrawing" xmlns:wp="http://schemas.openxmlformats.org/drawingml/2006/wordprocessingDrawing" xmlns:w10="urn:schemas-microsoft-com:office:word" xmlns:w="http://schemas.openxmlformats.org/wordprocessingml/2006/main" xmlns:w14="http://schemas.microsoft.com/office/word/2010/wordml" xmlns:wpg="http://schemas.microsoft.com/office/word/2010/wordprocessingGroup" xmlns:wpi="http://schemas.microsoft.com/office/word/2010/wordprocessingInk" xmlns:wne="http://schemas.microsoft.com/office/word/2006/wordml" xmlns:wps="http://schemas.microsoft.com/office/word/2010/wordprocessingShape" mc:Ignorable="w14 wp14">
+  <w:p>
+    <w:pPr>
+      <w:pStyle w:val="Header"/>
+    </w:pPr>
+    <w:r>
+      <w:rPr>
+        <w:rFonts w:ascii="Arial" w:hAnsi="Arial" w:cs="Arial"/>
+        <w:b/>
+        <w:bCs/>
+        <w:noProof/>
+        <w:lang w:eastAsia="en-AU"/>
+      </w:rPr>
+      <w:drawing>
+        <wp:inline distT="0" distB="0" distL="0" distR="0" wp14:anchorId="20DEAD57" wp14:editId="19ACAFDC">
+          <wp:extent cx="1676400" cy="546652"/>
+          <wp:effectExtent l="0" t="0" r="0" b="6350"/>
+          <wp:docPr id="1" name="Picture 1"/>
+          <wp:cNvGraphicFramePr>
+            <a:graphicFrameLocks xmlns:a="http://schemas.openxmlformats.org/drawingml/2006/main" noChangeAspect="1"/>
+          </wp:cNvGraphicFramePr>
+          <a:graphic xmlns:a="http://schemas.openxmlformats.org/drawingml/2006/main">
+            <a:graphicData uri="http://schemas.openxmlformats.org/drawingml/2006/picture">
+              <pic:pic xmlns:pic="http://schemas.openxmlformats.org/drawingml/2006/picture">
+                <pic:nvPicPr>
+                  <pic:cNvPr id="0" name="Picture 1"/>
+                  <pic:cNvPicPr>
+                    <a:picLocks noChangeAspect="1" noChangeArrowheads="1"/>
+                  </pic:cNvPicPr>
+                </pic:nvPicPr>
+                <pic:blipFill>
+                  <a:blip r:embed="rId1">
+                    <a:extLst>
+                      <a:ext uri="{28A0092B-C50C-407E-A947-70E740481C1C}">
+                        <a14:useLocalDpi xmlns:a14="http://schemas.microsoft.com/office/drawing/2010/main" val="0"/>
+                      </a:ext>
+                    </a:extLst>
+                  </a:blip>
+                  <a:srcRect/>
+                  <a:stretch>
+                    <a:fillRect/>
+                  </a:stretch>
+                </pic:blipFill>
+                <pic:spPr bwMode="auto">
+                  <a:xfrm>
+                    <a:off x="0" y="0"/>
+                    <a:ext cx="1676400" cy="546652"/>
+                  </a:xfrm>
+                  <a:prstGeom prst="rect">
+                    <a:avLst/>
+                  </a:prstGeom>
+                  <a:noFill/>
+                  <a:ln>
+                    <a:noFill/>
+                  </a:ln>
+                </pic:spPr>
+              </pic:pic>
+            </a:graphicData>
+          </a:graphic>
+        </wp:inline>
+      </w:drawing>
+    </w:r>
+    <w:bookmarkStart w:id="0" w:name="_GoBack"/>
+    <w:bookmarkEnd w:id="0"/>
+  </w:p>
+  <w:p>
+    <w:pPr>
+      <w:pStyle w:val="Header"/>
+    </w:pPr>
+  </w:p>
+</w:hdr>
+</file>
+
+<file path=word/header3.xml><?xml version="1.0" encoding="utf-8"?>
+<w:hdr xmlns:wpc="http://schemas.microsoft.com/office/word/2010/wordprocessingCanvas" xmlns:mc="http://schemas.openxmlformats.org/markup-compatibility/2006" xmlns:o="urn:schemas-microsoft-com:office:office" xmlns:r="http://schemas.openxmlformats.org/officeDocument/2006/relationships" xmlns:m="http://schemas.openxmlformats.org/officeDocument/2006/math" xmlns:v="urn:schemas-microsoft-com:vml" xmlns:wp14="http://schemas.microsoft.com/office/word/2010/wordprocessingDrawing" xmlns:wp="http://schemas.openxmlformats.org/drawingml/2006/wordprocessingDrawing" xmlns:w10="urn:schemas-microsoft-com:office:word" xmlns:w="http://schemas.openxmlformats.org/wordprocessingml/2006/main" xmlns:w14="http://schemas.microsoft.com/office/word/2010/wordml" xmlns:wpg="http://schemas.microsoft.com/office/word/2010/wordprocessingGroup" xmlns:wpi="http://schemas.microsoft.com/office/word/2010/wordprocessingInk" xmlns:wne="http://schemas.microsoft.com/office/word/2006/wordml" xmlns:wps="http://schemas.microsoft.com/office/word/2010/wordprocessingShape" mc:Ignorable="w14 wp14">
+  <w:p>
+    <w:pPr>
+      <w:pStyle w:val="Header"/>
+    </w:pPr>
+  </w:p>
+</w:hdr>
+</file>
+
 <file path=word/numbering.xml><?xml version="1.0" encoding="utf-8"?>
 <w:numbering xmlns:wpc="http://schemas.microsoft.com/office/word/2010/wordprocessingCanvas" xmlns:mc="http://schemas.openxmlformats.org/markup-compatibility/2006" xmlns:o="urn:schemas-microsoft-com:office:office" xmlns:r="http://schemas.openxmlformats.org/officeDocument/2006/relationships" xmlns:m="http://schemas.openxmlformats.org/officeDocument/2006/math" xmlns:v="urn:schemas-microsoft-com:vml" xmlns:wp14="http://schemas.microsoft.com/office/word/2010/wordprocessingDrawing" xmlns:wp="http://schemas.openxmlformats.org/drawingml/2006/wordprocessingDrawing" xmlns:w10="urn:schemas-microsoft-com:office:word" xmlns:w="http://schemas.openxmlformats.org/wordprocessingml/2006/main" xmlns:w14="http://schemas.microsoft.com/office/word/2010/wordml" xmlns:wpg="http://schemas.microsoft.com/office/word/2010/wordprocessingGroup" xmlns:wpi="http://schemas.microsoft.com/office/word/2010/wordprocessingInk" xmlns:wne="http://schemas.microsoft.com/office/word/2006/wordml" xmlns:wps="http://schemas.microsoft.com/office/word/2010/wordprocessingShape" mc:Ignorable="w14 wp14">
   <w:abstractNum w:abstractNumId="0">
+    <w:nsid w:val="0DC85B24"/>
+    <w:multiLevelType w:val="hybridMultilevel"/>
+    <w:tmpl w:val="93AA5D5C"/>
+    <w:lvl w:ilvl="0" w:tplc="0C090001">
+      <w:start w:val="1"/>
+      <w:numFmt w:val="bullet"/>
+      <w:lvlText w:val=""/>
+      <w:lvlJc w:val="left"/>
+      <w:pPr>
+        <w:ind w:left="786" w:hanging="360"/>
+      </w:pPr>
+      <w:rPr>
+        <w:rFonts w:ascii="Symbol" w:hAnsi="Symbol" w:hint="default"/>
+        <w:b w:val="0"/>
+        <w:bCs w:val="0"/>
+      </w:rPr>
+    </w:lvl>
+    <w:lvl w:ilvl="1" w:tplc="0C090019">
+      <w:start w:val="1"/>
+      <w:numFmt w:val="lowerLetter"/>
+      <w:lvlText w:val="%2."/>
+      <w:lvlJc w:val="left"/>
+      <w:pPr>
+        <w:ind w:left="1440" w:hanging="360"/>
+      </w:pPr>
+    </w:lvl>
+    <w:lvl w:ilvl="2" w:tplc="0C09001B" w:tentative="1">
+      <w:start w:val="1"/>
+      <w:numFmt w:val="lowerRoman"/>
+      <w:lvlText w:val="%3."/>
+      <w:lvlJc w:val="right"/>
+      <w:pPr>
+        <w:ind w:left="2160" w:hanging="180"/>
+      </w:pPr>
+    </w:lvl>
+    <w:lvl w:ilvl="3" w:tplc="0C09000F" w:tentative="1">
+      <w:start w:val="1"/>
+      <w:numFmt w:val="decimal"/>
+      <w:lvlText w:val="%4."/>
+      <w:lvlJc w:val="left"/>
+      <w:pPr>
+        <w:ind w:left="2880" w:hanging="360"/>
+      </w:pPr>
+    </w:lvl>
+    <w:lvl w:ilvl="4" w:tplc="0C090019" w:tentative="1">
+      <w:start w:val="1"/>
+      <w:numFmt w:val="lowerLetter"/>
+      <w:lvlText w:val="%5."/>
+      <w:lvlJc w:val="left"/>
+      <w:pPr>
+        <w:ind w:left="3600" w:hanging="360"/>
+      </w:pPr>
+    </w:lvl>
+    <w:lvl w:ilvl="5" w:tplc="0C09001B" w:tentative="1">
+      <w:start w:val="1"/>
+      <w:numFmt w:val="lowerRoman"/>
+      <w:lvlText w:val="%6."/>
+      <w:lvlJc w:val="right"/>
+      <w:pPr>
+        <w:ind w:left="4320" w:hanging="180"/>
+      </w:pPr>
+    </w:lvl>
+    <w:lvl w:ilvl="6" w:tplc="0C09000F" w:tentative="1">
+      <w:start w:val="1"/>
+      <w:numFmt w:val="decimal"/>
+      <w:lvlText w:val="%7."/>
+      <w:lvlJc w:val="left"/>
+      <w:pPr>
+        <w:ind w:left="5040" w:hanging="360"/>
+      </w:pPr>
+    </w:lvl>
+    <w:lvl w:ilvl="7" w:tplc="0C090019" w:tentative="1">
+      <w:start w:val="1"/>
+      <w:numFmt w:val="lowerLetter"/>
+      <w:lvlText w:val="%8."/>
+      <w:lvlJc w:val="left"/>
+      <w:pPr>
+        <w:ind w:left="5760" w:hanging="360"/>
+      </w:pPr>
+    </w:lvl>
+    <w:lvl w:ilvl="8" w:tplc="0C09001B" w:tentative="1">
+      <w:start w:val="1"/>
+      <w:numFmt w:val="lowerRoman"/>
+      <w:lvlText w:val="%9."/>
+      <w:lvlJc w:val="right"/>
+      <w:pPr>
+        <w:ind w:left="6480" w:hanging="180"/>
+      </w:pPr>
+    </w:lvl>
+  </w:abstractNum>
+  <w:abstractNum w:abstractNumId="1">
+    <w:nsid w:val="2A9D06E7"/>
+    <w:multiLevelType w:val="hybridMultilevel"/>
+    <w:tmpl w:val="A38478EE"/>
+    <w:lvl w:ilvl="0" w:tplc="0C09000F">
+      <w:start w:val="1"/>
+      <w:numFmt w:val="decimal"/>
+      <w:lvlText w:val="%1."/>
+      <w:lvlJc w:val="left"/>
+      <w:pPr>
+        <w:ind w:left="720" w:hanging="360"/>
+      </w:pPr>
+    </w:lvl>
+    <w:lvl w:ilvl="1" w:tplc="0C09000F">
+      <w:start w:val="1"/>
+      <w:numFmt w:val="decimal"/>
+      <w:lvlText w:val="%2."/>
+      <w:lvlJc w:val="left"/>
+      <w:pPr>
+        <w:ind w:left="1440" w:hanging="360"/>
+      </w:pPr>
+    </w:lvl>
+    <w:lvl w:ilvl="2" w:tplc="0C09001B">
+      <w:start w:val="1"/>
+      <w:numFmt w:val="lowerRoman"/>
+      <w:lvlText w:val="%3."/>
+      <w:lvlJc w:val="right"/>
+      <w:pPr>
+        <w:ind w:left="2160" w:hanging="180"/>
+      </w:pPr>
+    </w:lvl>
+    <w:lvl w:ilvl="3" w:tplc="0C09000F">
+      <w:start w:val="1"/>
+      <w:numFmt w:val="decimal"/>
+      <w:lvlText w:val="%4."/>
+      <w:lvlJc w:val="left"/>
+      <w:pPr>
+        <w:ind w:left="2880" w:hanging="360"/>
+      </w:pPr>
+    </w:lvl>
+    <w:lvl w:ilvl="4" w:tplc="0C090019">
+      <w:start w:val="1"/>
+      <w:numFmt w:val="lowerLetter"/>
+      <w:lvlText w:val="%5."/>
+      <w:lvlJc w:val="left"/>
+      <w:pPr>
+        <w:ind w:left="3600" w:hanging="360"/>
+      </w:pPr>
+    </w:lvl>
+    <w:lvl w:ilvl="5" w:tplc="0C09001B">
+      <w:start w:val="1"/>
+      <w:numFmt w:val="lowerRoman"/>
+      <w:lvlText w:val="%6."/>
+      <w:lvlJc w:val="right"/>
+      <w:pPr>
+        <w:ind w:left="4320" w:hanging="180"/>
+      </w:pPr>
+    </w:lvl>
+    <w:lvl w:ilvl="6" w:tplc="0C09000F">
+      <w:start w:val="1"/>
+      <w:numFmt w:val="decimal"/>
+      <w:lvlText w:val="%7."/>
+      <w:lvlJc w:val="left"/>
+      <w:pPr>
+        <w:ind w:left="5040" w:hanging="360"/>
+      </w:pPr>
+    </w:lvl>
+    <w:lvl w:ilvl="7" w:tplc="0C090019">
+      <w:start w:val="1"/>
+      <w:numFmt w:val="lowerLetter"/>
+      <w:lvlText w:val="%8."/>
+      <w:lvlJc w:val="left"/>
+      <w:pPr>
+        <w:ind w:left="5760" w:hanging="360"/>
+      </w:pPr>
+    </w:lvl>
+    <w:lvl w:ilvl="8" w:tplc="0C09001B">
+      <w:start w:val="1"/>
+      <w:numFmt w:val="lowerRoman"/>
+      <w:lvlText w:val="%9."/>
+      <w:lvlJc w:val="right"/>
+      <w:pPr>
+        <w:ind w:left="6480" w:hanging="180"/>
+      </w:pPr>
+    </w:lvl>
+  </w:abstractNum>
+  <w:abstractNum w:abstractNumId="2">
+    <w:nsid w:val="42C54C8D"/>
+    <w:multiLevelType w:val="hybridMultilevel"/>
+    <w:tmpl w:val="861E8E42"/>
+    <w:lvl w:ilvl="0" w:tplc="DF766B36">
+      <w:start w:val="1"/>
+      <w:numFmt w:val="decimal"/>
+      <w:lvlText w:val="%1."/>
+      <w:lvlJc w:val="left"/>
+      <w:pPr>
+        <w:ind w:left="1620" w:hanging="360"/>
+      </w:pPr>
+      <w:rPr>
+        <w:b w:val="0"/>
+        <w:bCs w:val="0"/>
+      </w:rPr>
+    </w:lvl>
+    <w:lvl w:ilvl="1" w:tplc="0C090019">
+      <w:start w:val="1"/>
+      <w:numFmt w:val="lowerLetter"/>
+      <w:lvlText w:val="%2."/>
+      <w:lvlJc w:val="left"/>
+      <w:pPr>
+        <w:ind w:left="2340" w:hanging="360"/>
+      </w:pPr>
+    </w:lvl>
+    <w:lvl w:ilvl="2" w:tplc="0C09001B">
+      <w:start w:val="1"/>
+      <w:numFmt w:val="lowerRoman"/>
+      <w:lvlText w:val="%3."/>
+      <w:lvlJc w:val="right"/>
+      <w:pPr>
+        <w:ind w:left="3060" w:hanging="180"/>
+      </w:pPr>
+    </w:lvl>
+    <w:lvl w:ilvl="3" w:tplc="0C09000F">
+      <w:start w:val="1"/>
+      <w:numFmt w:val="decimal"/>
+      <w:lvlText w:val="%4."/>
+      <w:lvlJc w:val="left"/>
+      <w:pPr>
+        <w:ind w:left="3780" w:hanging="360"/>
+      </w:pPr>
+    </w:lvl>
+    <w:lvl w:ilvl="4" w:tplc="0C090019">
+      <w:start w:val="1"/>
+      <w:numFmt w:val="lowerLetter"/>
+      <w:lvlText w:val="%5."/>
+      <w:lvlJc w:val="left"/>
+      <w:pPr>
+        <w:ind w:left="4500" w:hanging="360"/>
+      </w:pPr>
+    </w:lvl>
+    <w:lvl w:ilvl="5" w:tplc="0C09001B">
+      <w:start w:val="1"/>
+      <w:numFmt w:val="lowerRoman"/>
+      <w:lvlText w:val="%6."/>
+      <w:lvlJc w:val="right"/>
+      <w:pPr>
+        <w:ind w:left="5220" w:hanging="180"/>
+      </w:pPr>
+    </w:lvl>
+    <w:lvl w:ilvl="6" w:tplc="0C09000F">
+      <w:start w:val="1"/>
+      <w:numFmt w:val="decimal"/>
+      <w:lvlText w:val="%7."/>
+      <w:lvlJc w:val="left"/>
+      <w:pPr>
+        <w:ind w:left="5940" w:hanging="360"/>
+      </w:pPr>
+    </w:lvl>
+    <w:lvl w:ilvl="7" w:tplc="0C090019">
+      <w:start w:val="1"/>
+      <w:numFmt w:val="lowerLetter"/>
+      <w:lvlText w:val="%8."/>
+      <w:lvlJc w:val="left"/>
+      <w:pPr>
+        <w:ind w:left="6660" w:hanging="360"/>
+      </w:pPr>
+    </w:lvl>
+    <w:lvl w:ilvl="8" w:tplc="0C09001B">
+      <w:start w:val="1"/>
+      <w:numFmt w:val="lowerRoman"/>
+      <w:lvlText w:val="%9."/>
+      <w:lvlJc w:val="right"/>
+      <w:pPr>
+        <w:ind w:left="7380" w:hanging="180"/>
+      </w:pPr>
+    </w:lvl>
+  </w:abstractNum>
+  <w:abstractNum w:abstractNumId="3">
     <w:nsid w:val="4D3414F0"/>
     <w:multiLevelType w:val="hybridMultilevel"/>
     <w:tmpl w:val="8BA6BFC8"/>
@@ -472,8 +1238,160 @@
       </w:pPr>
     </w:lvl>
   </w:abstractNum>
+  <w:abstractNum w:abstractNumId="4">
+    <w:nsid w:val="7F676C28"/>
+    <w:multiLevelType w:val="hybridMultilevel"/>
+    <w:tmpl w:val="0F14CC38"/>
+    <w:lvl w:ilvl="0" w:tplc="0C09000F">
+      <w:start w:val="1"/>
+      <w:numFmt w:val="decimal"/>
+      <w:lvlText w:val="%1."/>
+      <w:lvlJc w:val="left"/>
+      <w:pPr>
+        <w:ind w:left="720" w:hanging="360"/>
+      </w:pPr>
+    </w:lvl>
+    <w:lvl w:ilvl="1" w:tplc="0C09000F">
+      <w:start w:val="1"/>
+      <w:numFmt w:val="decimal"/>
+      <w:lvlText w:val="%2."/>
+      <w:lvlJc w:val="left"/>
+      <w:pPr>
+        <w:ind w:left="1440" w:hanging="360"/>
+      </w:pPr>
+    </w:lvl>
+    <w:lvl w:ilvl="2" w:tplc="0C09001B">
+      <w:start w:val="1"/>
+      <w:numFmt w:val="lowerRoman"/>
+      <w:lvlText w:val="%3."/>
+      <w:lvlJc w:val="right"/>
+      <w:pPr>
+        <w:ind w:left="2160" w:hanging="180"/>
+      </w:pPr>
+    </w:lvl>
+    <w:lvl w:ilvl="3" w:tplc="0C09000F">
+      <w:start w:val="1"/>
+      <w:numFmt w:val="decimal"/>
+      <w:lvlText w:val="%4."/>
+      <w:lvlJc w:val="left"/>
+      <w:pPr>
+        <w:ind w:left="2880" w:hanging="360"/>
+      </w:pPr>
+    </w:lvl>
+    <w:lvl w:ilvl="4" w:tplc="0C090019">
+      <w:start w:val="1"/>
+      <w:numFmt w:val="lowerLetter"/>
+      <w:lvlText w:val="%5."/>
+      <w:lvlJc w:val="left"/>
+      <w:pPr>
+        <w:ind w:left="3600" w:hanging="360"/>
+      </w:pPr>
+    </w:lvl>
+    <w:lvl w:ilvl="5" w:tplc="0C09001B">
+      <w:start w:val="1"/>
+      <w:numFmt w:val="lowerRoman"/>
+      <w:lvlText w:val="%6."/>
+      <w:lvlJc w:val="right"/>
+      <w:pPr>
+        <w:ind w:left="4320" w:hanging="180"/>
+      </w:pPr>
+    </w:lvl>
+    <w:lvl w:ilvl="6" w:tplc="0C09000F">
+      <w:start w:val="1"/>
+      <w:numFmt w:val="decimal"/>
+      <w:lvlText w:val="%7."/>
+      <w:lvlJc w:val="left"/>
+      <w:pPr>
+        <w:ind w:left="5040" w:hanging="360"/>
+      </w:pPr>
+    </w:lvl>
+    <w:lvl w:ilvl="7" w:tplc="0C090019">
+      <w:start w:val="1"/>
+      <w:numFmt w:val="lowerLetter"/>
+      <w:lvlText w:val="%8."/>
+      <w:lvlJc w:val="left"/>
+      <w:pPr>
+        <w:ind w:left="5760" w:hanging="360"/>
+      </w:pPr>
+    </w:lvl>
+    <w:lvl w:ilvl="8" w:tplc="0C09001B">
+      <w:start w:val="1"/>
+      <w:numFmt w:val="lowerRoman"/>
+      <w:lvlText w:val="%9."/>
+      <w:lvlJc w:val="right"/>
+      <w:pPr>
+        <w:ind w:left="6480" w:hanging="180"/>
+      </w:pPr>
+    </w:lvl>
+  </w:abstractNum>
   <w:num w:numId="1">
+    <w:abstractNumId w:val="3"/>
+  </w:num>
+  <w:num w:numId="2">
     <w:abstractNumId w:val="0"/>
+  </w:num>
+  <w:num w:numId="3">
+    <w:abstractNumId w:val="4"/>
+    <w:lvlOverride w:ilvl="0">
+      <w:startOverride w:val="1"/>
+    </w:lvlOverride>
+    <w:lvlOverride w:ilvl="1">
+      <w:startOverride w:val="1"/>
+    </w:lvlOverride>
+    <w:lvlOverride w:ilvl="2">
+      <w:startOverride w:val="1"/>
+    </w:lvlOverride>
+    <w:lvlOverride w:ilvl="3">
+      <w:startOverride w:val="1"/>
+    </w:lvlOverride>
+    <w:lvlOverride w:ilvl="4">
+      <w:startOverride w:val="1"/>
+    </w:lvlOverride>
+    <w:lvlOverride w:ilvl="5">
+      <w:startOverride w:val="1"/>
+    </w:lvlOverride>
+    <w:lvlOverride w:ilvl="6">
+      <w:startOverride w:val="1"/>
+    </w:lvlOverride>
+    <w:lvlOverride w:ilvl="7">
+      <w:startOverride w:val="1"/>
+    </w:lvlOverride>
+    <w:lvlOverride w:ilvl="8">
+      <w:startOverride w:val="1"/>
+    </w:lvlOverride>
+  </w:num>
+  <w:num w:numId="4">
+    <w:abstractNumId w:val="1"/>
+  </w:num>
+  <w:num w:numId="5">
+    <w:abstractNumId w:val="2"/>
+    <w:lvlOverride w:ilvl="0">
+      <w:startOverride w:val="1"/>
+    </w:lvlOverride>
+    <w:lvlOverride w:ilvl="1">
+      <w:startOverride w:val="1"/>
+    </w:lvlOverride>
+    <w:lvlOverride w:ilvl="2">
+      <w:startOverride w:val="1"/>
+    </w:lvlOverride>
+    <w:lvlOverride w:ilvl="3">
+      <w:startOverride w:val="1"/>
+    </w:lvlOverride>
+    <w:lvlOverride w:ilvl="4">
+      <w:startOverride w:val="1"/>
+    </w:lvlOverride>
+    <w:lvlOverride w:ilvl="5">
+      <w:startOverride w:val="1"/>
+    </w:lvlOverride>
+    <w:lvlOverride w:ilvl="6">
+      <w:startOverride w:val="1"/>
+    </w:lvlOverride>
+    <w:lvlOverride w:ilvl="7">
+      <w:startOverride w:val="1"/>
+    </w:lvlOverride>
+    <w:lvlOverride w:ilvl="8">
+      <w:startOverride w:val="1"/>
+    </w:lvlOverride>
   </w:num>
 </w:numbering>
 </file>
@@ -687,6 +1605,80 @@
       <w:u w:val="single"/>
     </w:rPr>
   </w:style>
+  <w:style w:type="paragraph" w:styleId="BalloonText">
+    <w:name w:val="Balloon Text"/>
+    <w:basedOn w:val="Normal"/>
+    <w:link w:val="BalloonTextChar"/>
+    <w:uiPriority w:val="99"/>
+    <w:semiHidden/>
+    <w:unhideWhenUsed/>
+    <w:rsid w:val="00C61DD8"/>
+    <w:pPr>
+      <w:spacing w:after="0" w:line="240" w:lineRule="auto"/>
+    </w:pPr>
+    <w:rPr>
+      <w:rFonts w:ascii="Tahoma" w:hAnsi="Tahoma" w:cs="Tahoma"/>
+      <w:sz w:val="16"/>
+      <w:szCs w:val="20"/>
+    </w:rPr>
+  </w:style>
+  <w:style w:type="character" w:customStyle="1" w:styleId="BalloonTextChar">
+    <w:name w:val="Balloon Text Char"/>
+    <w:basedOn w:val="DefaultParagraphFont"/>
+    <w:link w:val="BalloonText"/>
+    <w:uiPriority w:val="99"/>
+    <w:semiHidden/>
+    <w:rsid w:val="00C61DD8"/>
+    <w:rPr>
+      <w:rFonts w:ascii="Tahoma" w:hAnsi="Tahoma" w:cs="Tahoma"/>
+      <w:sz w:val="16"/>
+      <w:szCs w:val="20"/>
+    </w:rPr>
+  </w:style>
+  <w:style w:type="paragraph" w:styleId="Header">
+    <w:name w:val="header"/>
+    <w:basedOn w:val="Normal"/>
+    <w:link w:val="HeaderChar"/>
+    <w:uiPriority w:val="99"/>
+    <w:unhideWhenUsed/>
+    <w:rsid w:val="00C61DD8"/>
+    <w:pPr>
+      <w:tabs>
+        <w:tab w:val="center" w:pos="4513"/>
+        <w:tab w:val="right" w:pos="9026"/>
+      </w:tabs>
+      <w:spacing w:after="0" w:line="240" w:lineRule="auto"/>
+    </w:pPr>
+  </w:style>
+  <w:style w:type="character" w:customStyle="1" w:styleId="HeaderChar">
+    <w:name w:val="Header Char"/>
+    <w:basedOn w:val="DefaultParagraphFont"/>
+    <w:link w:val="Header"/>
+    <w:uiPriority w:val="99"/>
+    <w:rsid w:val="00C61DD8"/>
+  </w:style>
+  <w:style w:type="paragraph" w:styleId="Footer">
+    <w:name w:val="footer"/>
+    <w:basedOn w:val="Normal"/>
+    <w:link w:val="FooterChar"/>
+    <w:uiPriority w:val="99"/>
+    <w:unhideWhenUsed/>
+    <w:rsid w:val="00C61DD8"/>
+    <w:pPr>
+      <w:tabs>
+        <w:tab w:val="center" w:pos="4513"/>
+        <w:tab w:val="right" w:pos="9026"/>
+      </w:tabs>
+      <w:spacing w:after="0" w:line="240" w:lineRule="auto"/>
+    </w:pPr>
+  </w:style>
+  <w:style w:type="character" w:customStyle="1" w:styleId="FooterChar">
+    <w:name w:val="Footer Char"/>
+    <w:basedOn w:val="DefaultParagraphFont"/>
+    <w:link w:val="Footer"/>
+    <w:uiPriority w:val="99"/>
+    <w:rsid w:val="00C61DD8"/>
+  </w:style>
 </w:styles>
 </file>
 
@@ -898,6 +1890,80 @@
       <w:color w:val="0000FF" w:themeColor="hyperlink"/>
       <w:u w:val="single"/>
     </w:rPr>
+  </w:style>
+  <w:style w:type="paragraph" w:styleId="BalloonText">
+    <w:name w:val="Balloon Text"/>
+    <w:basedOn w:val="Normal"/>
+    <w:link w:val="BalloonTextChar"/>
+    <w:uiPriority w:val="99"/>
+    <w:semiHidden/>
+    <w:unhideWhenUsed/>
+    <w:rsid w:val="00C61DD8"/>
+    <w:pPr>
+      <w:spacing w:after="0" w:line="240" w:lineRule="auto"/>
+    </w:pPr>
+    <w:rPr>
+      <w:rFonts w:ascii="Tahoma" w:hAnsi="Tahoma" w:cs="Tahoma"/>
+      <w:sz w:val="16"/>
+      <w:szCs w:val="20"/>
+    </w:rPr>
+  </w:style>
+  <w:style w:type="character" w:customStyle="1" w:styleId="BalloonTextChar">
+    <w:name w:val="Balloon Text Char"/>
+    <w:basedOn w:val="DefaultParagraphFont"/>
+    <w:link w:val="BalloonText"/>
+    <w:uiPriority w:val="99"/>
+    <w:semiHidden/>
+    <w:rsid w:val="00C61DD8"/>
+    <w:rPr>
+      <w:rFonts w:ascii="Tahoma" w:hAnsi="Tahoma" w:cs="Tahoma"/>
+      <w:sz w:val="16"/>
+      <w:szCs w:val="20"/>
+    </w:rPr>
+  </w:style>
+  <w:style w:type="paragraph" w:styleId="Header">
+    <w:name w:val="header"/>
+    <w:basedOn w:val="Normal"/>
+    <w:link w:val="HeaderChar"/>
+    <w:uiPriority w:val="99"/>
+    <w:unhideWhenUsed/>
+    <w:rsid w:val="00C61DD8"/>
+    <w:pPr>
+      <w:tabs>
+        <w:tab w:val="center" w:pos="4513"/>
+        <w:tab w:val="right" w:pos="9026"/>
+      </w:tabs>
+      <w:spacing w:after="0" w:line="240" w:lineRule="auto"/>
+    </w:pPr>
+  </w:style>
+  <w:style w:type="character" w:customStyle="1" w:styleId="HeaderChar">
+    <w:name w:val="Header Char"/>
+    <w:basedOn w:val="DefaultParagraphFont"/>
+    <w:link w:val="Header"/>
+    <w:uiPriority w:val="99"/>
+    <w:rsid w:val="00C61DD8"/>
+  </w:style>
+  <w:style w:type="paragraph" w:styleId="Footer">
+    <w:name w:val="footer"/>
+    <w:basedOn w:val="Normal"/>
+    <w:link w:val="FooterChar"/>
+    <w:uiPriority w:val="99"/>
+    <w:unhideWhenUsed/>
+    <w:rsid w:val="00C61DD8"/>
+    <w:pPr>
+      <w:tabs>
+        <w:tab w:val="center" w:pos="4513"/>
+        <w:tab w:val="right" w:pos="9026"/>
+      </w:tabs>
+      <w:spacing w:after="0" w:line="240" w:lineRule="auto"/>
+    </w:pPr>
+  </w:style>
+  <w:style w:type="character" w:customStyle="1" w:styleId="FooterChar">
+    <w:name w:val="Footer Char"/>
+    <w:basedOn w:val="DefaultParagraphFont"/>
+    <w:link w:val="Footer"/>
+    <w:uiPriority w:val="99"/>
+    <w:rsid w:val="00C61DD8"/>
   </w:style>
 </w:styles>
 </file>

</xml_diff>